<commit_message>
Corrección de errores 1
</commit_message>
<xml_diff>
--- a/keymaster_documentacion.docx
+++ b/keymaster_documentacion.docx
@@ -728,15 +728,7 @@
           <w:sz w:val="20"/>
           <w:szCs w:val="20"/>
         </w:rPr>
-        <w:t xml:space="preserve">a su disposición </w:t>
-      </w:r>
-      <w:r>
-        <w:rPr>
-          <w:rFonts w:ascii="Microsoft Sans Serif" w:hAnsi="Microsoft Sans Serif" w:cs="Microsoft Sans Serif"/>
-          <w:sz w:val="20"/>
-          <w:szCs w:val="20"/>
-        </w:rPr>
-        <w:t>una opción para mostrar un simulador y ayudar al usuario a escoger entre el tamaño, la distribución y la paleta de colores que más le guste</w:t>
+        <w:t>a su disposición una opción para mostrar un simulador y ayudar al usuario a escoger entre el tamaño, la distribución y la paleta de colores que más le guste</w:t>
       </w:r>
       <w:r>
         <w:rPr>
@@ -985,15 +977,7 @@
           <w:sz w:val="20"/>
           <w:szCs w:val="20"/>
         </w:rPr>
-        <w:t xml:space="preserve">administrador </w:t>
-      </w:r>
-      <w:r>
-        <w:rPr>
-          <w:rFonts w:ascii="Microsoft Sans Serif" w:hAnsi="Microsoft Sans Serif" w:cs="Microsoft Sans Serif"/>
-          <w:sz w:val="20"/>
-          <w:szCs w:val="20"/>
-        </w:rPr>
-        <w:t>podrá borrar productos</w:t>
+        <w:t>administrador podrá borrar productos</w:t>
       </w:r>
       <w:r>
         <w:rPr>
@@ -1045,15 +1029,7 @@
           <w:sz w:val="20"/>
           <w:szCs w:val="20"/>
         </w:rPr>
-        <w:t xml:space="preserve">administrador podrá </w:t>
-      </w:r>
-      <w:r>
-        <w:rPr>
-          <w:rFonts w:ascii="Microsoft Sans Serif" w:hAnsi="Microsoft Sans Serif" w:cs="Microsoft Sans Serif"/>
-          <w:sz w:val="20"/>
-          <w:szCs w:val="20"/>
-        </w:rPr>
-        <w:t>acceder a una pestaña de gestión para añadir y modificar productos de manera fácil</w:t>
+        <w:t>administrador podrá acceder a una pestaña de gestión para añadir y modificar productos de manera fácil</w:t>
       </w:r>
       <w:r>
         <w:rPr>
@@ -1588,6 +1564,7 @@
               <w:pStyle w:val="TableContents"/>
               <w:jc w:val="center"/>
               <w:rPr>
+                <w:rFonts w:hint="eastAsia"/>
                 <w:color w:val="000000"/>
                 <w:sz w:val="20"/>
                 <w:szCs w:val="20"/>
@@ -1623,6 +1600,7 @@
               <w:pStyle w:val="TableContents"/>
               <w:jc w:val="both"/>
               <w:rPr>
+                <w:rFonts w:hint="eastAsia"/>
                 <w:color w:val="000000"/>
                 <w:sz w:val="20"/>
                 <w:szCs w:val="20"/>
@@ -1676,6 +1654,7 @@
               <w:pStyle w:val="TableContents"/>
               <w:jc w:val="both"/>
               <w:rPr>
+                <w:rFonts w:hint="eastAsia"/>
                 <w:color w:val="000000"/>
                 <w:sz w:val="20"/>
                 <w:szCs w:val="20"/>
@@ -1841,6 +1820,7 @@
             <w:pPr>
               <w:pStyle w:val="TableContents"/>
               <w:rPr>
+                <w:rFonts w:hint="eastAsia"/>
                 <w:color w:val="000000"/>
                 <w:sz w:val="20"/>
                 <w:szCs w:val="20"/>
@@ -1967,6 +1947,7 @@
               <w:pStyle w:val="TableContents"/>
               <w:jc w:val="center"/>
               <w:rPr>
+                <w:rFonts w:hint="eastAsia"/>
                 <w:color w:val="000000"/>
                 <w:sz w:val="20"/>
                 <w:szCs w:val="20"/>
@@ -2001,6 +1982,7 @@
             <w:pPr>
               <w:pStyle w:val="TableContents"/>
               <w:rPr>
+                <w:rFonts w:hint="eastAsia"/>
                 <w:color w:val="000000"/>
                 <w:sz w:val="20"/>
                 <w:szCs w:val="20"/>
@@ -2067,6 +2049,7 @@
             <w:pPr>
               <w:pStyle w:val="TableContents"/>
               <w:rPr>
+                <w:rFonts w:hint="eastAsia"/>
                 <w:color w:val="000000"/>
                 <w:sz w:val="20"/>
                 <w:szCs w:val="20"/>
@@ -2102,6 +2085,7 @@
             <w:pPr>
               <w:pStyle w:val="TableContents"/>
               <w:rPr>
+                <w:rFonts w:hint="eastAsia"/>
                 <w:color w:val="000000"/>
                 <w:sz w:val="20"/>
                 <w:szCs w:val="20"/>
@@ -2147,6 +2131,7 @@
               <w:pStyle w:val="TableContents"/>
               <w:jc w:val="center"/>
               <w:rPr>
+                <w:rFonts w:hint="eastAsia"/>
                 <w:color w:val="000000"/>
                 <w:sz w:val="20"/>
                 <w:szCs w:val="20"/>
@@ -2181,6 +2166,7 @@
             <w:pPr>
               <w:pStyle w:val="TableContents"/>
               <w:rPr>
+                <w:rFonts w:hint="eastAsia"/>
                 <w:color w:val="000000"/>
                 <w:sz w:val="20"/>
                 <w:szCs w:val="20"/>
@@ -2235,23 +2221,7 @@
                   <w:sz w:val="20"/>
                   <w:szCs w:val="20"/>
                 </w:rPr>
-                <w:t>simula</w:t>
-              </w:r>
-              <w:r>
-                <w:rPr>
-                  <w:rStyle w:val="Hipervnculo"/>
-                  <w:sz w:val="20"/>
-                  <w:szCs w:val="20"/>
-                </w:rPr>
-                <w:t>d</w:t>
-              </w:r>
-              <w:r>
-                <w:rPr>
-                  <w:rStyle w:val="Hipervnculo"/>
-                  <w:sz w:val="20"/>
-                  <w:szCs w:val="20"/>
-                </w:rPr>
-                <w:t>or</w:t>
+                <w:t>simulador</w:t>
               </w:r>
             </w:hyperlink>
             <w:r>
@@ -2284,6 +2254,7 @@
             <w:pPr>
               <w:pStyle w:val="TableContents"/>
               <w:rPr>
+                <w:rFonts w:hint="eastAsia"/>
                 <w:color w:val="000000"/>
                 <w:sz w:val="20"/>
                 <w:szCs w:val="20"/>
@@ -2563,6 +2534,7 @@
             <w:pPr>
               <w:pStyle w:val="TableContents"/>
               <w:rPr>
+                <w:rFonts w:hint="eastAsia"/>
                 <w:color w:val="000000"/>
                 <w:sz w:val="20"/>
                 <w:szCs w:val="20"/>
@@ -2595,15 +2567,7 @@
                 <w:sz w:val="20"/>
                 <w:szCs w:val="20"/>
               </w:rPr>
-              <w:t xml:space="preserve">El usuario </w:t>
-            </w:r>
-            <w:r>
-              <w:rPr>
-                <w:color w:val="000000"/>
-                <w:sz w:val="20"/>
-                <w:szCs w:val="20"/>
-              </w:rPr>
-              <w:t xml:space="preserve">será </w:t>
+              <w:t xml:space="preserve">El usuario será </w:t>
             </w:r>
             <w:proofErr w:type="spellStart"/>
             <w:r>
@@ -2709,6 +2673,7 @@
               <w:pStyle w:val="TableContents"/>
               <w:jc w:val="center"/>
               <w:rPr>
+                <w:rFonts w:hint="eastAsia"/>
                 <w:color w:val="000000"/>
                 <w:sz w:val="20"/>
                 <w:szCs w:val="20"/>
@@ -2751,6 +2716,7 @@
             <w:pPr>
               <w:pStyle w:val="TableContents"/>
               <w:rPr>
+                <w:rFonts w:hint="eastAsia"/>
                 <w:color w:val="000000"/>
                 <w:sz w:val="20"/>
                 <w:szCs w:val="20"/>
@@ -2810,6 +2776,7 @@
             <w:pPr>
               <w:pStyle w:val="TableContents"/>
               <w:rPr>
+                <w:rFonts w:hint="eastAsia"/>
                 <w:color w:val="000000"/>
                 <w:sz w:val="20"/>
                 <w:szCs w:val="20"/>
@@ -3059,6 +3026,7 @@
             <w:pPr>
               <w:pStyle w:val="TableContents"/>
               <w:rPr>
+                <w:rFonts w:hint="eastAsia"/>
                 <w:color w:val="000000"/>
                 <w:sz w:val="20"/>
                 <w:szCs w:val="20"/>
@@ -3085,6 +3053,7 @@
             <w:pPr>
               <w:pStyle w:val="TableContents"/>
               <w:rPr>
+                <w:rFonts w:hint="eastAsia"/>
                 <w:color w:val="000000"/>
                 <w:sz w:val="20"/>
                 <w:szCs w:val="20"/>
@@ -3217,6 +3186,7 @@
               <w:pStyle w:val="TableContents"/>
               <w:jc w:val="center"/>
               <w:rPr>
+                <w:rFonts w:hint="eastAsia"/>
                 <w:color w:val="000000"/>
                 <w:sz w:val="20"/>
                 <w:szCs w:val="20"/>
@@ -3251,6 +3221,7 @@
             <w:pPr>
               <w:pStyle w:val="TableContents"/>
               <w:rPr>
+                <w:rFonts w:hint="eastAsia"/>
                 <w:color w:val="000000"/>
                 <w:sz w:val="20"/>
                 <w:szCs w:val="20"/>
@@ -3286,6 +3257,7 @@
             <w:pPr>
               <w:pStyle w:val="TableContents"/>
               <w:rPr>
+                <w:rFonts w:hint="eastAsia"/>
                 <w:color w:val="000000"/>
                 <w:sz w:val="20"/>
                 <w:szCs w:val="20"/>
@@ -3529,6 +3501,7 @@
               <w:pStyle w:val="TableContents"/>
               <w:jc w:val="center"/>
               <w:rPr>
+                <w:rFonts w:hint="eastAsia"/>
                 <w:color w:val="000000"/>
                 <w:sz w:val="20"/>
                 <w:szCs w:val="20"/>
@@ -3565,6 +3538,7 @@
             <w:pPr>
               <w:pStyle w:val="TableContents"/>
               <w:rPr>
+                <w:rFonts w:hint="eastAsia"/>
                 <w:color w:val="000000"/>
                 <w:sz w:val="20"/>
                 <w:szCs w:val="20"/>
@@ -3771,6 +3745,7 @@
             <w:pPr>
               <w:pStyle w:val="TableContents"/>
               <w:rPr>
+                <w:rFonts w:hint="eastAsia"/>
                 <w:color w:val="000000"/>
                 <w:sz w:val="20"/>
                 <w:szCs w:val="20"/>
@@ -3784,32 +3759,140 @@
                 <w:szCs w:val="20"/>
               </w:rPr>
               <w:t>O13</w:t>
+            </w:r>
+          </w:p>
+        </w:tc>
+      </w:tr>
+      <w:tr>
+        <w:tc>
+          <w:tcPr>
+            <w:tcW w:w="1276" w:type="dxa"/>
+            <w:tcBorders>
+              <w:top w:val="single" w:sz="4" w:space="0" w:color="auto"/>
+              <w:left w:val="single" w:sz="4" w:space="0" w:color="auto"/>
+              <w:bottom w:val="single" w:sz="4" w:space="0" w:color="auto"/>
+              <w:right w:val="single" w:sz="4" w:space="0" w:color="auto"/>
+            </w:tcBorders>
+            <w:shd w:val="clear" w:color="auto" w:fill="auto"/>
+            <w:tcMar>
+              <w:top w:w="55" w:type="dxa"/>
+              <w:left w:w="55" w:type="dxa"/>
+              <w:bottom w:w="55" w:type="dxa"/>
+              <w:right w:w="55" w:type="dxa"/>
+            </w:tcMar>
+          </w:tcPr>
+          <w:p>
+            <w:pPr>
+              <w:pStyle w:val="TableContents"/>
+              <w:jc w:val="center"/>
+              <w:rPr>
+                <w:color w:val="000000"/>
+                <w:sz w:val="20"/>
+                <w:szCs w:val="20"/>
+              </w:rPr>
+            </w:pPr>
+            <w:r>
+              <w:rPr>
+                <w:color w:val="000000"/>
+                <w:sz w:val="20"/>
+                <w:szCs w:val="20"/>
+              </w:rPr>
+              <w:t>FR13</w:t>
+            </w:r>
+          </w:p>
+        </w:tc>
+        <w:tc>
+          <w:tcPr>
+            <w:tcW w:w="7688" w:type="dxa"/>
+            <w:tcBorders>
+              <w:top w:val="single" w:sz="4" w:space="0" w:color="auto"/>
+              <w:left w:val="single" w:sz="4" w:space="0" w:color="auto"/>
+              <w:bottom w:val="single" w:sz="4" w:space="0" w:color="auto"/>
+              <w:right w:val="single" w:sz="4" w:space="0" w:color="auto"/>
+            </w:tcBorders>
+            <w:shd w:val="clear" w:color="auto" w:fill="auto"/>
+            <w:tcMar>
+              <w:top w:w="55" w:type="dxa"/>
+              <w:left w:w="55" w:type="dxa"/>
+              <w:bottom w:w="55" w:type="dxa"/>
+              <w:right w:w="55" w:type="dxa"/>
+            </w:tcMar>
+          </w:tcPr>
+          <w:p>
+            <w:pPr>
+              <w:pStyle w:val="TableContents"/>
+              <w:rPr>
+                <w:color w:val="000000"/>
+                <w:sz w:val="20"/>
+                <w:szCs w:val="20"/>
+              </w:rPr>
+            </w:pPr>
+            <w:r>
+              <w:rPr>
+                <w:color w:val="000000"/>
+                <w:sz w:val="20"/>
+                <w:szCs w:val="20"/>
+              </w:rPr>
+              <w:t xml:space="preserve">Tanto la web principal como el formulario contarán con opciones de navegación intuitivas como pueden ser opciones de menú, botones con forma de flecha hacia la izquierda para representar la opción de retroceder en los formularios. </w:t>
+            </w:r>
+            <w:proofErr w:type="gramStart"/>
+            <w:r>
+              <w:rPr>
+                <w:color w:val="000000"/>
+                <w:sz w:val="20"/>
+                <w:szCs w:val="20"/>
+              </w:rPr>
+              <w:t>Además</w:t>
+            </w:r>
+            <w:proofErr w:type="gramEnd"/>
+            <w:r>
+              <w:rPr>
+                <w:color w:val="000000"/>
+                <w:sz w:val="20"/>
+                <w:szCs w:val="20"/>
+              </w:rPr>
+              <w:t xml:space="preserve"> el banner de la web sirve como enlace a la página principal.</w:t>
+            </w:r>
+          </w:p>
+        </w:tc>
+        <w:tc>
+          <w:tcPr>
+            <w:tcW w:w="1246" w:type="dxa"/>
+            <w:tcBorders>
+              <w:top w:val="single" w:sz="4" w:space="0" w:color="auto"/>
+              <w:left w:val="single" w:sz="4" w:space="0" w:color="auto"/>
+              <w:bottom w:val="single" w:sz="4" w:space="0" w:color="auto"/>
+              <w:right w:val="single" w:sz="4" w:space="0" w:color="auto"/>
+            </w:tcBorders>
+            <w:shd w:val="clear" w:color="auto" w:fill="auto"/>
+            <w:tcMar>
+              <w:top w:w="55" w:type="dxa"/>
+              <w:left w:w="55" w:type="dxa"/>
+              <w:bottom w:w="55" w:type="dxa"/>
+              <w:right w:w="55" w:type="dxa"/>
+            </w:tcMar>
+          </w:tcPr>
+          <w:p>
+            <w:pPr>
+              <w:pStyle w:val="TableContents"/>
+              <w:rPr>
+                <w:color w:val="000000"/>
+                <w:sz w:val="20"/>
+                <w:szCs w:val="20"/>
+              </w:rPr>
+            </w:pPr>
+            <w:r>
+              <w:rPr>
+                <w:color w:val="000000"/>
+                <w:sz w:val="20"/>
+                <w:szCs w:val="20"/>
+              </w:rPr>
+              <w:t>O11</w:t>
             </w:r>
           </w:p>
         </w:tc>
       </w:tr>
     </w:tbl>
-    <w:p>
-      <w:pPr>
-        <w:rPr>
-          <w:lang w:val="en-US"/>
-        </w:rPr>
-      </w:pPr>
-    </w:p>
-    <w:p>
-      <w:pPr>
-        <w:rPr>
-          <w:lang w:val="en-US"/>
-        </w:rPr>
-      </w:pPr>
-    </w:p>
-    <w:p>
-      <w:pPr>
-        <w:rPr>
-          <w:lang w:val="en-US"/>
-        </w:rPr>
-      </w:pPr>
-    </w:p>
     <w:p/>
     <w:p>
       <w:pPr>
@@ -4526,29 +4609,7 @@
           <w:szCs w:val="24"/>
           <w:lang w:val="en-US"/>
         </w:rPr>
-        <w:t>Image_</w:t>
-      </w:r>
-      <w:r>
-        <w:rPr>
-          <w:rFonts w:ascii="Constantia" w:hAnsi="Constantia"/>
-          <w:b/>
-          <w:bCs/>
-          <w:sz w:val="24"/>
-          <w:szCs w:val="24"/>
-          <w:lang w:val="en-US"/>
-        </w:rPr>
-        <w:t>2</w:t>
-      </w:r>
-      <w:r>
-        <w:rPr>
-          <w:rFonts w:ascii="Constantia" w:hAnsi="Constantia"/>
-          <w:b/>
-          <w:bCs/>
-          <w:sz w:val="24"/>
-          <w:szCs w:val="24"/>
-          <w:lang w:val="en-US"/>
-        </w:rPr>
-        <w:t xml:space="preserve"> (string) -&gt; </w:t>
+        <w:t xml:space="preserve">Image_2 (string) -&gt; </w:t>
       </w:r>
       <w:proofErr w:type="spellStart"/>
       <w:r>
@@ -4909,18 +4970,7 @@
           <w:szCs w:val="24"/>
           <w:lang w:val="en-US"/>
         </w:rPr>
-        <w:t>Marca</w:t>
-      </w:r>
-      <w:r>
-        <w:rPr>
-          <w:rFonts w:ascii="Constantia" w:hAnsi="Constantia"/>
-          <w:b/>
-          <w:bCs/>
-          <w:sz w:val="24"/>
-          <w:szCs w:val="24"/>
-          <w:lang w:val="en-US"/>
-        </w:rPr>
-        <w:t xml:space="preserve"> (string)</w:t>
+        <w:t>Marca (string)</w:t>
       </w:r>
     </w:p>
     <w:p>
@@ -5133,40 +5183,7 @@
           <w:szCs w:val="24"/>
           <w:lang w:val="en-US"/>
         </w:rPr>
-        <w:t>Color</w:t>
-      </w:r>
-      <w:r>
-        <w:rPr>
-          <w:rFonts w:ascii="Constantia" w:hAnsi="Constantia"/>
-          <w:b/>
-          <w:bCs/>
-          <w:sz w:val="24"/>
-          <w:szCs w:val="24"/>
-          <w:lang w:val="en-US"/>
-        </w:rPr>
-        <w:t xml:space="preserve"> (</w:t>
-      </w:r>
-      <w:r>
-        <w:rPr>
-          <w:rFonts w:ascii="Constantia" w:hAnsi="Constantia"/>
-          <w:b/>
-          <w:bCs/>
-          <w:sz w:val="24"/>
-          <w:szCs w:val="24"/>
-          <w:lang w:val="en-US"/>
-        </w:rPr>
-        <w:t>string</w:t>
-      </w:r>
-      <w:r>
-        <w:rPr>
-          <w:rFonts w:ascii="Constantia" w:hAnsi="Constantia"/>
-          <w:b/>
-          <w:bCs/>
-          <w:sz w:val="24"/>
-          <w:szCs w:val="24"/>
-          <w:lang w:val="en-US"/>
-        </w:rPr>
-        <w:t>)</w:t>
+        <w:t>Color (string)</w:t>
       </w:r>
     </w:p>
     <w:p>
@@ -7096,25 +7113,7 @@
           <w:iCs/>
           <w:lang w:val="en-US"/>
         </w:rPr>
-        <w:t xml:space="preserve"> </w:t>
-      </w:r>
-      <w:r>
-        <w:rPr>
-          <w:rFonts w:ascii="Liberation Serif" w:hAnsi="Liberation Serif"/>
-          <w:i/>
-          <w:iCs/>
-          <w:lang w:val="en-US"/>
-        </w:rPr>
-        <w:t xml:space="preserve">de la vista principal: “/” o </w:t>
-      </w:r>
-      <w:r>
-        <w:rPr>
-          <w:rFonts w:ascii="Liberation Serif" w:hAnsi="Liberation Serif"/>
-          <w:i/>
-          <w:iCs/>
-          <w:lang w:val="en-US"/>
-        </w:rPr>
-        <w:t>/</w:t>
+        <w:t xml:space="preserve"> de la vista principal: “/” o /</w:t>
       </w:r>
       <w:r>
         <w:rPr>
@@ -8690,25 +8689,7 @@
         <w:rPr>
           <w:rFonts w:ascii="Liberation Serif" w:hAnsi="Liberation Serif"/>
         </w:rPr>
-        <w:t xml:space="preserve">Método </w:t>
-      </w:r>
-      <w:r>
-        <w:rPr>
-          <w:rFonts w:ascii="Liberation Serif" w:hAnsi="Liberation Serif"/>
-        </w:rPr>
-        <w:t>POST</w:t>
-      </w:r>
-      <w:r>
-        <w:rPr>
-          <w:rFonts w:ascii="Liberation Serif" w:hAnsi="Liberation Serif"/>
-        </w:rPr>
-        <w:t xml:space="preserve"> </w:t>
-      </w:r>
-      <w:r>
-        <w:rPr>
-          <w:rFonts w:ascii="Liberation Serif" w:hAnsi="Liberation Serif"/>
-        </w:rPr>
-        <w:t xml:space="preserve">en la </w:t>
+        <w:t xml:space="preserve">Método POST en la </w:t>
       </w:r>
       <w:proofErr w:type="spellStart"/>
       <w:r>
@@ -9060,164 +9041,10 @@
     <w:p>
       <w:pPr>
         <w:rPr>
-          <w:rFonts w:ascii="Liberation Serif" w:hAnsi="Liberation Serif"/>
           <w:u w:val="single"/>
-        </w:rPr>
-      </w:pPr>
-    </w:p>
-    <w:p>
-      <w:pPr>
-        <w:rPr>
-          <w:lang w:val="en-US"/>
-        </w:rPr>
-      </w:pPr>
-    </w:p>
-    <w:p>
-      <w:pPr>
-        <w:rPr>
-          <w:u w:val="single"/>
-          <w:lang w:val="en-US"/>
-        </w:rPr>
-      </w:pPr>
-      <w:r>
-        <w:rPr>
-          <w:lang w:val="en-US"/>
-        </w:rPr>
-        <w:t xml:space="preserve">Para que la web sea visible </w:t>
-      </w:r>
-      <w:proofErr w:type="spellStart"/>
-      <w:r>
-        <w:rPr>
-          <w:lang w:val="en-US"/>
-        </w:rPr>
-        <w:t>en</w:t>
-      </w:r>
-      <w:proofErr w:type="spellEnd"/>
-      <w:r>
-        <w:rPr>
-          <w:lang w:val="en-US"/>
-        </w:rPr>
-        <w:t xml:space="preserve"> </w:t>
-      </w:r>
-      <w:proofErr w:type="spellStart"/>
-      <w:r>
-        <w:rPr>
-          <w:lang w:val="en-US"/>
-        </w:rPr>
-        <w:t>otros</w:t>
-      </w:r>
-      <w:proofErr w:type="spellEnd"/>
-      <w:r>
-        <w:rPr>
-          <w:lang w:val="en-US"/>
-        </w:rPr>
-        <w:t xml:space="preserve"> </w:t>
-      </w:r>
-      <w:proofErr w:type="spellStart"/>
-      <w:r>
-        <w:rPr>
-          <w:lang w:val="en-US"/>
-        </w:rPr>
-        <w:t>dispositivos</w:t>
-      </w:r>
-      <w:proofErr w:type="spellEnd"/>
-      <w:r>
-        <w:rPr>
-          <w:lang w:val="en-US"/>
-        </w:rPr>
-        <w:t xml:space="preserve"> se </w:t>
-      </w:r>
-      <w:proofErr w:type="spellStart"/>
-      <w:r>
-        <w:rPr>
-          <w:lang w:val="en-US"/>
-        </w:rPr>
-        <w:t>hará</w:t>
-      </w:r>
-      <w:proofErr w:type="spellEnd"/>
-      <w:r>
-        <w:rPr>
-          <w:lang w:val="en-US"/>
-        </w:rPr>
-        <w:t xml:space="preserve"> </w:t>
-      </w:r>
-      <w:proofErr w:type="spellStart"/>
-      <w:r>
-        <w:rPr>
-          <w:lang w:val="en-US"/>
-        </w:rPr>
-        <w:t>uso</w:t>
-      </w:r>
-      <w:proofErr w:type="spellEnd"/>
-      <w:r>
-        <w:rPr>
-          <w:lang w:val="en-US"/>
-        </w:rPr>
-        <w:t xml:space="preserve"> de la </w:t>
-      </w:r>
-      <w:proofErr w:type="spellStart"/>
-      <w:r>
-        <w:rPr>
-          <w:lang w:val="en-US"/>
-        </w:rPr>
-        <w:t>dirección</w:t>
-      </w:r>
-      <w:proofErr w:type="spellEnd"/>
-      <w:r>
-        <w:rPr>
-          <w:lang w:val="en-US"/>
-        </w:rPr>
-        <w:t xml:space="preserve"> IP del </w:t>
-      </w:r>
-      <w:proofErr w:type="spellStart"/>
-      <w:r>
-        <w:rPr>
-          <w:lang w:val="en-US"/>
-        </w:rPr>
-        <w:t>servidor</w:t>
-      </w:r>
-      <w:proofErr w:type="spellEnd"/>
-      <w:r>
-        <w:rPr>
-          <w:lang w:val="en-US"/>
-        </w:rPr>
-        <w:t xml:space="preserve"> </w:t>
-      </w:r>
-      <w:proofErr w:type="spellStart"/>
-      <w:r>
-        <w:rPr>
-          <w:lang w:val="en-US"/>
-        </w:rPr>
-        <w:t>en</w:t>
-      </w:r>
-      <w:proofErr w:type="spellEnd"/>
-      <w:r>
-        <w:rPr>
-          <w:lang w:val="en-US"/>
-        </w:rPr>
-        <w:t xml:space="preserve"> </w:t>
-      </w:r>
-      <w:proofErr w:type="spellStart"/>
-      <w:r>
-        <w:rPr>
-          <w:lang w:val="en-US"/>
-        </w:rPr>
-        <w:t>vez</w:t>
-      </w:r>
-      <w:proofErr w:type="spellEnd"/>
-      <w:r>
-        <w:rPr>
-          <w:lang w:val="en-US"/>
-        </w:rPr>
-        <w:t xml:space="preserve"> de usar “localhost”.</w:t>
-      </w:r>
-      <w:r>
-        <w:rPr>
-          <w:u w:val="single"/>
-          <w:lang w:val="en-US"/>
-        </w:rPr>
-        <w:t xml:space="preserve"> </w:t>
-      </w:r>
+          <w:lang w:val="en-US"/>
+        </w:rPr>
+      </w:pPr>
     </w:p>
     <w:sectPr>
       <w:pgSz w:w="11906" w:h="16838"/>
@@ -10981,6 +10808,7 @@
   <w:style w:type="character" w:default="1" w:styleId="Fuentedeprrafopredeter">
     <w:name w:val="Default Paragraph Font"/>
     <w:uiPriority w:val="1"/>
+    <w:semiHidden/>
     <w:unhideWhenUsed/>
   </w:style>
   <w:style w:type="table" w:default="1" w:styleId="Tablanormal">

</xml_diff>